<commit_message>
Updated the input and impact slides for X4(alcohol)
</commit_message>
<xml_diff>
--- a/presentation/X4_Sam.docx
+++ b/presentation/X4_Sam.docx
@@ -30,70 +30,28 @@
           <w:color w:val="000000"/>
           <w:shd w:val="clear" w:color="auto" w:fill="FFFFFF"/>
         </w:rPr>
-        <w:t>psychological, biological,</w:t>
+        <w:t>psychological, biological, and cultural factors.</w:t>
       </w:r>
       <w:r>
         <w:rPr>
           <w:color w:val="000000"/>
           <w:shd w:val="clear" w:color="auto" w:fill="FFFFFF"/>
         </w:rPr>
-        <w:t xml:space="preserve"> and</w:t>
+        <w:t xml:space="preserve">  It is one of the top 20 leading causes of death in the world for all ages</w:t>
       </w:r>
       <w:r>
         <w:rPr>
           <w:color w:val="000000"/>
           <w:shd w:val="clear" w:color="auto" w:fill="FFFFFF"/>
         </w:rPr>
-        <w:t xml:space="preserve"> cultural factors</w:t>
+        <w:t xml:space="preserve"> </w:t>
       </w:r>
       <w:r>
         <w:rPr>
           <w:color w:val="000000"/>
           <w:shd w:val="clear" w:color="auto" w:fill="FFFFFF"/>
         </w:rPr>
-        <w:t>.</w:t>
-      </w:r>
-      <w:r>
-        <w:rPr>
-          <w:color w:val="000000"/>
-          <w:shd w:val="clear" w:color="auto" w:fill="FFFFFF"/>
-        </w:rPr>
-        <w:t xml:space="preserve">  It</w:t>
-      </w:r>
-      <w:r>
-        <w:rPr>
-          <w:color w:val="000000"/>
-          <w:shd w:val="clear" w:color="auto" w:fill="FFFFFF"/>
-        </w:rPr>
-        <w:t xml:space="preserve"> is one of the top 20 leading causes of death in the world for all ages</w:t>
-      </w:r>
-      <w:r>
-        <w:rPr>
-          <w:color w:val="000000"/>
-          <w:shd w:val="clear" w:color="auto" w:fill="FFFFFF"/>
-        </w:rPr>
-        <w:t xml:space="preserve"> </w:t>
-      </w:r>
-      <w:r>
-        <w:rPr>
-          <w:color w:val="000000"/>
-          <w:shd w:val="clear" w:color="auto" w:fill="FFFFFF"/>
-        </w:rPr>
-        <w:t xml:space="preserve">[5].  An estimated </w:t>
-      </w:r>
-      <w:r>
-        <w:rPr>
-          <w:color w:val="000000"/>
-          <w:shd w:val="clear" w:color="auto" w:fill="FFFFFF"/>
-        </w:rPr>
-        <w:t>one million people die annually from suicide, i.e., a global mortality rate of 16 per 100,000, or one death every 40 seconds</w:t>
-      </w:r>
-      <w:r>
-        <w:rPr>
-          <w:color w:val="000000"/>
-          <w:shd w:val="clear" w:color="auto" w:fill="FFFFFF"/>
-        </w:rPr>
-        <w:t xml:space="preserve"> [5]</w:t>
+        <w:t>[5].  An estimated one million people die annually from suicide, i.e., a global mortality rate of 16 per 100,000, or one death every 40 seconds [5]</w:t>
       </w:r>
       <w:r>
         <w:rPr>
@@ -191,37 +149,13 @@
         <w:t>The harmful use of alcohol</w:t>
       </w:r>
       <w:r>
-        <w:t xml:space="preserve"> is defined as “…drinking that causes detrimental health and social consequences for the drinker, the people around the drinker and society at large, as well as patterns of drinking that are associated with increased risk of adverse health consequences”[1]</w:t>
-      </w:r>
-      <w:r>
-        <w:t xml:space="preserve">.  </w:t>
-      </w:r>
-      <w:r>
-        <w:t xml:space="preserve">Alcohol intoxication can increase dysphoria, cognitive dysfunction, impulsivity and suicidal ideation.  </w:t>
-      </w:r>
-      <w:r>
-        <w:rPr>
-          <w:color w:val="000000"/>
-        </w:rPr>
-        <w:t>People have approximately seven times increased risk for a suicide attempt soon after drinking alcohol, and this risk further increases to 37 times after heavy use of alcohol</w:t>
-      </w:r>
-      <w:r>
-        <w:rPr>
-          <w:color w:val="000000"/>
-        </w:rPr>
-        <w:t xml:space="preserve"> </w:t>
-      </w:r>
-      <w:r>
-        <w:rPr>
-          <w:color w:val="000000"/>
-        </w:rPr>
-        <w:t>[4]</w:t>
-      </w:r>
-      <w:r>
-        <w:rPr>
-          <w:color w:val="000000"/>
-        </w:rPr>
-        <w:t>.</w:t>
+        <w:t xml:space="preserve"> is defined as “…drinking that causes detrimental health and social consequences for the drinker, the people around the drinker and society at large, as well as patterns of drinking that are associated with increased risk of adverse health consequences”[1].  Alcohol intoxication can increase dysphoria, cognitive dysfunction, impulsivity and suicidal ideation.  </w:t>
+      </w:r>
+      <w:r>
+        <w:rPr>
+          <w:color w:val="000000"/>
+        </w:rPr>
+        <w:t>People have approximately seven times increased risk for a suicide attempt soon after drinking alcohol, and this risk further increases to 37 times after heavy use of alcohol [4].</w:t>
       </w:r>
       <w:r>
         <w:t xml:space="preserve">  </w:t>
@@ -415,31 +349,7 @@
         <w:rPr>
           <w:color w:val="000000"/>
         </w:rPr>
-        <w:t>from about 21 billion liters</w:t>
-      </w:r>
-      <w:r>
-        <w:rPr>
-          <w:color w:val="000000"/>
-        </w:rPr>
-        <w:t xml:space="preserve"> of pure alcohol</w:t>
-      </w:r>
-      <w:r>
-        <w:rPr>
-          <w:color w:val="000000"/>
-        </w:rPr>
-        <w:t xml:space="preserve"> to 35.7 billion liters</w:t>
-      </w:r>
-      <w:r>
-        <w:rPr>
-          <w:color w:val="000000"/>
-        </w:rPr>
-        <w:t xml:space="preserve"> of pure alcohol</w:t>
-      </w:r>
-      <w:r>
-        <w:rPr>
-          <w:color w:val="000000"/>
-        </w:rPr>
-        <w:t xml:space="preserve"> [7]</w:t>
+        <w:t>from about 21 billion liters of pure alcohol to 35.7 billion liters of pure alcohol [7]</w:t>
       </w:r>
       <w:r>
         <w:rPr>
@@ -452,42 +362,28 @@
           <w:color w:val="000000"/>
           <w:shd w:val="clear" w:color="auto" w:fill="FFFFFF"/>
         </w:rPr>
-        <w:t>C</w:t>
+        <w:t>Current evidence indicates an association between alcohol dependence and impulsive suicide attempts</w:t>
       </w:r>
       <w:r>
         <w:rPr>
           <w:color w:val="000000"/>
           <w:shd w:val="clear" w:color="auto" w:fill="FFFFFF"/>
         </w:rPr>
-        <w:t>urrent evidence indicates an association between alcohol dependence and impulsive suicide attempts</w:t>
+        <w:t xml:space="preserve"> [5]</w:t>
       </w:r>
       <w:r>
         <w:rPr>
           <w:color w:val="000000"/>
           <w:shd w:val="clear" w:color="auto" w:fill="FFFFFF"/>
         </w:rPr>
-        <w:t xml:space="preserve"> [5]</w:t>
+        <w:t>.</w:t>
       </w:r>
       <w:r>
         <w:rPr>
           <w:color w:val="000000"/>
           <w:shd w:val="clear" w:color="auto" w:fill="FFFFFF"/>
         </w:rPr>
-        <w:t>.</w:t>
-      </w:r>
-      <w:r>
-        <w:rPr>
-          <w:color w:val="000000"/>
-          <w:shd w:val="clear" w:color="auto" w:fill="FFFFFF"/>
-        </w:rPr>
-        <w:t xml:space="preserve">  </w:t>
-      </w:r>
-      <w:r>
-        <w:rPr>
-          <w:color w:val="000000"/>
-          <w:shd w:val="clear" w:color="auto" w:fill="FFFFFF"/>
-        </w:rPr>
-        <w:t>Countries that have higher rates of alcohol use generally also have higher rates of suicide</w:t>
+        <w:t xml:space="preserve">  Countries that have higher rates of alcohol use generally also have higher rates of suicide</w:t>
       </w:r>
       <w:r>
         <w:rPr>
@@ -760,21 +656,7 @@
         <w:rPr>
           <w:color w:val="000000"/>
         </w:rPr>
-        <w:t xml:space="preserve">A system for taxation, </w:t>
-      </w:r>
-      <w:proofErr w:type="gramStart"/>
-      <w:r>
-        <w:rPr>
-          <w:color w:val="000000"/>
-        </w:rPr>
-        <w:t>taking into account</w:t>
-      </w:r>
-      <w:proofErr w:type="gramEnd"/>
-      <w:r>
-        <w:rPr>
-          <w:color w:val="000000"/>
-        </w:rPr>
-        <w:t xml:space="preserve"> the alcohol content of the beverage, is recommended. </w:t>
+        <w:t xml:space="preserve">A system for taxation, taking into account the alcohol content of the beverage, is recommended. </w:t>
       </w:r>
       <w:r>
         <w:rPr>
@@ -962,27 +844,7 @@
             <w:sz w:val="20"/>
             <w:szCs w:val="20"/>
           </w:rPr>
-          <w:t>https://www.who.int</w:t>
-        </w:r>
-        <w:r>
-          <w:rPr>
-            <w:rStyle w:val="Hyperlink"/>
-            <w:rFonts w:ascii="Arial" w:hAnsi="Arial" w:cs="Arial"/>
-            <w:color w:val="1155CC"/>
-            <w:sz w:val="20"/>
-            <w:szCs w:val="20"/>
-          </w:rPr>
-          <w:t>/</w:t>
-        </w:r>
-        <w:r>
-          <w:rPr>
-            <w:rStyle w:val="Hyperlink"/>
-            <w:rFonts w:ascii="Arial" w:hAnsi="Arial" w:cs="Arial"/>
-            <w:color w:val="1155CC"/>
-            <w:sz w:val="20"/>
-            <w:szCs w:val="20"/>
-          </w:rPr>
-          <w:t>substance_abuse/publications/global_alcohol_report/en/</w:t>
+          <w:t>https://www.who.int/substance_abuse/publications/global_alcohol_report/en/</w:t>
         </w:r>
       </w:hyperlink>
       <w:r>
@@ -1046,27 +908,7 @@
             <w:sz w:val="20"/>
             <w:szCs w:val="20"/>
           </w:rPr>
-          <w:t>https://www.who.int/substanc</w:t>
-        </w:r>
-        <w:r>
-          <w:rPr>
-            <w:rStyle w:val="Hyperlink"/>
-            <w:rFonts w:ascii="Arial" w:hAnsi="Arial" w:cs="Arial"/>
-            <w:color w:val="1155CC"/>
-            <w:sz w:val="20"/>
-            <w:szCs w:val="20"/>
-          </w:rPr>
-          <w:t>e</w:t>
-        </w:r>
-        <w:r>
-          <w:rPr>
-            <w:rStyle w:val="Hyperlink"/>
-            <w:rFonts w:ascii="Arial" w:hAnsi="Arial" w:cs="Arial"/>
-            <w:color w:val="1155CC"/>
-            <w:sz w:val="20"/>
-            <w:szCs w:val="20"/>
-          </w:rPr>
-          <w:t>_abuse/activities/gsrhua/en/</w:t>
+          <w:t>https://www.who.int/substance_abuse/activities/gsrhua/en/</w:t>
         </w:r>
       </w:hyperlink>
       <w:r>
@@ -1084,22 +926,51 @@
       <w:pPr>
         <w:pStyle w:val="NormalWeb"/>
         <w:spacing w:before="0" w:beforeAutospacing="0" w:after="0" w:afterAutospacing="0"/>
-      </w:pPr>
-      <w:r>
         <w:rPr>
           <w:rFonts w:ascii="Arial" w:hAnsi="Arial" w:cs="Arial"/>
           <w:color w:val="000000"/>
           <w:sz w:val="20"/>
           <w:szCs w:val="20"/>
         </w:rPr>
-        <w:t xml:space="preserve">[3] "Public health science and the global strategy on alcohol - WHO." </w:t>
-      </w:r>
+      </w:pPr>
+      <w:r>
+        <w:rPr>
+          <w:rFonts w:ascii="Arial" w:hAnsi="Arial" w:cs="Arial"/>
+          <w:color w:val="000000"/>
+          <w:sz w:val="20"/>
+          <w:szCs w:val="20"/>
+        </w:rPr>
+        <w:t>[3] "Public health science and the global strategy on alcohol - WHO."</w:t>
+      </w:r>
+      <w:r>
+        <w:rPr>
+          <w:rFonts w:ascii="Arial" w:hAnsi="Arial" w:cs="Arial"/>
+          <w:color w:val="000000"/>
+          <w:sz w:val="20"/>
+          <w:szCs w:val="20"/>
+        </w:rPr>
+        <w:t>,</w:t>
+      </w:r>
+      <w:r>
+        <w:rPr>
+          <w:rFonts w:ascii="Arial" w:hAnsi="Arial" w:cs="Arial"/>
+          <w:color w:val="000000"/>
+          <w:sz w:val="20"/>
+          <w:szCs w:val="20"/>
+        </w:rPr>
+        <w:t xml:space="preserve"> </w:t>
+      </w:r>
+    </w:p>
+    <w:p>
+      <w:pPr>
+        <w:pStyle w:val="NormalWeb"/>
+        <w:spacing w:before="0" w:beforeAutospacing="0" w:after="0" w:afterAutospacing="0"/>
+      </w:pPr>
       <w:hyperlink r:id="rId11" w:history="1">
         <w:r>
           <w:rPr>
             <w:rStyle w:val="Hyperlink"/>
             <w:rFonts w:ascii="Arial" w:hAnsi="Arial" w:cs="Arial"/>
-            <w:color w:val="1155CC"/>
             <w:sz w:val="20"/>
             <w:szCs w:val="20"/>
           </w:rPr>
@@ -1192,17 +1063,7 @@
           <w:sz w:val="22"/>
           <w:szCs w:val="22"/>
         </w:rPr>
-        <w:t>[5</w:t>
-      </w:r>
-      <w:proofErr w:type="gramStart"/>
-      <w:r>
-        <w:rPr>
-          <w:rFonts w:ascii="Arial" w:hAnsi="Arial" w:cs="Arial"/>
-          <w:color w:val="000000"/>
-          <w:sz w:val="22"/>
-          <w:szCs w:val="22"/>
-        </w:rPr>
-        <w:t xml:space="preserve">] </w:t>
+        <w:t xml:space="preserve">[5] </w:t>
       </w:r>
       <w:r>
         <w:rPr>
@@ -1211,17 +1072,7 @@
           <w:sz w:val="20"/>
           <w:szCs w:val="20"/>
         </w:rPr>
-        <w:t> "</w:t>
-      </w:r>
-      <w:proofErr w:type="gramEnd"/>
-      <w:r>
-        <w:rPr>
-          <w:rFonts w:ascii="Arial" w:hAnsi="Arial" w:cs="Arial"/>
-          <w:color w:val="000000"/>
-          <w:sz w:val="20"/>
-          <w:szCs w:val="20"/>
-        </w:rPr>
-        <w:t xml:space="preserve">Alcohol-Related Risk of Suicidal Ideation, Suicide Attempt ...." 20 May. 2015, </w:t>
+        <w:t xml:space="preserve"> "Alcohol-Related Risk of Suicidal Ideation, Suicide Attempt ...." 20 May. 2015, </w:t>
       </w:r>
       <w:hyperlink r:id="rId13" w:history="1">
         <w:r>
@@ -1260,25 +1111,76 @@
     </w:p>
     <w:p>
       <w:pPr>
+        <w:pStyle w:val="HTMLPreformatted"/>
+        <w:spacing w:line="225" w:lineRule="atLeast"/>
+        <w:rPr>
+          <w:rFonts w:ascii="Arial" w:hAnsi="Arial" w:cs="Arial"/>
+          <w:color w:val="969696"/>
+          <w:sz w:val="17"/>
+          <w:szCs w:val="17"/>
+        </w:rPr>
+      </w:pPr>
+      <w:r>
+        <w:rPr>
+          <w:rFonts w:ascii="Arial" w:hAnsi="Arial" w:cs="Arial"/>
+          <w:color w:val="000000"/>
+          <w:sz w:val="22"/>
+          <w:szCs w:val="22"/>
+        </w:rPr>
+        <w:t>[6]</w:t>
+      </w:r>
+      <w:r>
+        <w:rPr>
+          <w:rFonts w:ascii="Arial" w:hAnsi="Arial" w:cs="Arial"/>
+          <w:color w:val="000000"/>
+        </w:rPr>
+        <w:t xml:space="preserve"> </w:t>
+      </w:r>
+      <w:r>
+        <w:rPr>
+          <w:rFonts w:ascii="Arial" w:hAnsi="Arial" w:cs="Arial"/>
+        </w:rPr>
+        <w:t>Hannah Ritchie and Max Roser (2020) - "Alcohol Consumption". Published online at OurWorldInData.org. 'https://ourworldindata.org/alcohol-consumption' [Online Resource]</w:t>
+      </w:r>
+      <w:r>
+        <w:rPr>
+          <w:rFonts w:ascii="Arial" w:hAnsi="Arial" w:cs="Arial"/>
+        </w:rPr>
+        <w:t xml:space="preserve">. </w:t>
+      </w:r>
+      <w:r>
+        <w:rPr>
+          <w:rFonts w:ascii="Arial" w:hAnsi="Arial" w:cs="Arial"/>
+          <w:color w:val="000000"/>
+        </w:rPr>
+        <w:t xml:space="preserve">Accessed </w:t>
+      </w:r>
+      <w:r>
+        <w:rPr>
+          <w:rFonts w:ascii="Arial" w:hAnsi="Arial" w:cs="Arial"/>
+          <w:color w:val="000000"/>
+        </w:rPr>
+        <w:t>6</w:t>
+      </w:r>
+      <w:r>
+        <w:rPr>
+          <w:rFonts w:ascii="Arial" w:hAnsi="Arial" w:cs="Arial"/>
+          <w:color w:val="000000"/>
+        </w:rPr>
+        <w:t xml:space="preserve"> Apr. 2020.</w:t>
+      </w:r>
+    </w:p>
+    <w:p>
+      <w:pPr>
         <w:pStyle w:val="NormalWeb"/>
         <w:shd w:val="clear" w:color="auto" w:fill="FFFFFF"/>
         <w:spacing w:before="0" w:beforeAutospacing="0" w:after="0" w:afterAutospacing="0"/>
         <w:rPr>
           <w:rFonts w:ascii="Arial" w:hAnsi="Arial" w:cs="Arial"/>
-          <w:color w:val="000000"/>
           <w:sz w:val="20"/>
           <w:szCs w:val="20"/>
         </w:rPr>
       </w:pPr>
-      <w:r>
-        <w:rPr>
-          <w:rFonts w:ascii="Arial" w:hAnsi="Arial" w:cs="Arial"/>
-          <w:color w:val="000000"/>
-          <w:sz w:val="20"/>
-          <w:szCs w:val="20"/>
-        </w:rPr>
-        <w:t>[6] “Alcohol Consumption”,</w:t>
-      </w:r>
     </w:p>
     <w:p>
       <w:pPr>
@@ -1291,24 +1193,61 @@
           <w:szCs w:val="20"/>
         </w:rPr>
       </w:pPr>
-      <w:hyperlink r:id="rId14" w:history="1">
-        <w:r>
-          <w:rPr>
-            <w:rStyle w:val="Hyperlink"/>
-            <w:rFonts w:ascii="Arial" w:hAnsi="Arial" w:cs="Arial"/>
-            <w:sz w:val="20"/>
-            <w:szCs w:val="20"/>
-          </w:rPr>
-          <w:t>https://ourworldindata.org/alcohol-consumption</w:t>
-        </w:r>
-      </w:hyperlink>
       <w:r>
         <w:rPr>
           <w:rFonts w:ascii="Arial" w:hAnsi="Arial" w:cs="Arial"/>
           <w:sz w:val="20"/>
           <w:szCs w:val="20"/>
         </w:rPr>
-        <w:t>. Access 6 Apr. 2020.</w:t>
+        <w:t>[7] “</w:t>
+      </w:r>
+      <w:r>
+        <w:rPr>
+          <w:rFonts w:ascii="Arial" w:hAnsi="Arial" w:cs="Arial"/>
+          <w:sz w:val="20"/>
+          <w:szCs w:val="20"/>
+        </w:rPr>
+        <w:t xml:space="preserve">Where </w:t>
+      </w:r>
+      <w:r>
+        <w:rPr>
+          <w:rFonts w:ascii="Arial" w:hAnsi="Arial" w:cs="Arial"/>
+          <w:sz w:val="20"/>
+          <w:szCs w:val="20"/>
+        </w:rPr>
+        <w:t xml:space="preserve">Global </w:t>
+      </w:r>
+      <w:r>
+        <w:rPr>
+          <w:rFonts w:ascii="Arial" w:hAnsi="Arial" w:cs="Arial"/>
+          <w:sz w:val="20"/>
+          <w:szCs w:val="20"/>
+        </w:rPr>
+        <w:t>A</w:t>
+      </w:r>
+      <w:r>
+        <w:rPr>
+          <w:rFonts w:ascii="Arial" w:hAnsi="Arial" w:cs="Arial"/>
+          <w:sz w:val="20"/>
+          <w:szCs w:val="20"/>
+        </w:rPr>
+        <w:t xml:space="preserve">lcohol </w:t>
+      </w:r>
+      <w:r>
+        <w:rPr>
+          <w:rFonts w:ascii="Arial" w:hAnsi="Arial" w:cs="Arial"/>
+          <w:sz w:val="20"/>
+          <w:szCs w:val="20"/>
+        </w:rPr>
+        <w:t>Consumption Is Rising and Falling</w:t>
+      </w:r>
+      <w:r>
+        <w:rPr>
+          <w:rFonts w:ascii="Arial" w:hAnsi="Arial" w:cs="Arial"/>
+          <w:sz w:val="20"/>
+          <w:szCs w:val="20"/>
+        </w:rPr>
+        <w:t>”,</w:t>
       </w:r>
     </w:p>
     <w:p>
@@ -1318,92 +1257,12 @@
         <w:spacing w:before="0" w:beforeAutospacing="0" w:after="0" w:afterAutospacing="0"/>
         <w:rPr>
           <w:rFonts w:ascii="Arial" w:hAnsi="Arial" w:cs="Arial"/>
+          <w:color w:val="000000"/>
           <w:sz w:val="20"/>
           <w:szCs w:val="20"/>
         </w:rPr>
       </w:pPr>
-    </w:p>
-    <w:p>
-      <w:pPr>
-        <w:pStyle w:val="NormalWeb"/>
-        <w:shd w:val="clear" w:color="auto" w:fill="FFFFFF"/>
-        <w:spacing w:before="0" w:beforeAutospacing="0" w:after="0" w:afterAutospacing="0"/>
-        <w:rPr>
-          <w:rFonts w:ascii="Arial" w:hAnsi="Arial" w:cs="Arial"/>
-          <w:sz w:val="20"/>
-          <w:szCs w:val="20"/>
-        </w:rPr>
-      </w:pPr>
-      <w:r>
-        <w:rPr>
-          <w:rFonts w:ascii="Arial" w:hAnsi="Arial" w:cs="Arial"/>
-          <w:sz w:val="20"/>
-          <w:szCs w:val="20"/>
-        </w:rPr>
-        <w:t>[7] “</w:t>
-      </w:r>
-      <w:r>
-        <w:rPr>
-          <w:rFonts w:ascii="Arial" w:hAnsi="Arial" w:cs="Arial"/>
-          <w:sz w:val="20"/>
-          <w:szCs w:val="20"/>
-        </w:rPr>
-        <w:t xml:space="preserve">Where </w:t>
-      </w:r>
-      <w:r>
-        <w:rPr>
-          <w:rFonts w:ascii="Arial" w:hAnsi="Arial" w:cs="Arial"/>
-          <w:sz w:val="20"/>
-          <w:szCs w:val="20"/>
-        </w:rPr>
-        <w:t xml:space="preserve">Global </w:t>
-      </w:r>
-      <w:r>
-        <w:rPr>
-          <w:rFonts w:ascii="Arial" w:hAnsi="Arial" w:cs="Arial"/>
-          <w:sz w:val="20"/>
-          <w:szCs w:val="20"/>
-        </w:rPr>
-        <w:t>A</w:t>
-      </w:r>
-      <w:r>
-        <w:rPr>
-          <w:rFonts w:ascii="Arial" w:hAnsi="Arial" w:cs="Arial"/>
-          <w:sz w:val="20"/>
-          <w:szCs w:val="20"/>
-        </w:rPr>
-        <w:t xml:space="preserve">lcohol </w:t>
-      </w:r>
-      <w:r>
-        <w:rPr>
-          <w:rFonts w:ascii="Arial" w:hAnsi="Arial" w:cs="Arial"/>
-          <w:sz w:val="20"/>
-          <w:szCs w:val="20"/>
-        </w:rPr>
-        <w:t>Consumption Is Rising and Falling</w:t>
-      </w:r>
-      <w:r>
-        <w:rPr>
-          <w:rFonts w:ascii="Arial" w:hAnsi="Arial" w:cs="Arial"/>
-          <w:sz w:val="20"/>
-          <w:szCs w:val="20"/>
-        </w:rPr>
-        <w:t>”,</w:t>
-      </w:r>
-    </w:p>
-    <w:p>
-      <w:pPr>
-        <w:pStyle w:val="NormalWeb"/>
-        <w:shd w:val="clear" w:color="auto" w:fill="FFFFFF"/>
-        <w:spacing w:before="0" w:beforeAutospacing="0" w:after="0" w:afterAutospacing="0"/>
-        <w:rPr>
-          <w:rFonts w:ascii="Arial" w:hAnsi="Arial" w:cs="Arial"/>
-          <w:color w:val="000000"/>
-          <w:sz w:val="20"/>
-          <w:szCs w:val="20"/>
-        </w:rPr>
-      </w:pPr>
-      <w:hyperlink r:id="rId15" w:history="1">
+      <w:hyperlink r:id="rId14" w:history="1">
         <w:r>
           <w:rPr>
             <w:rStyle w:val="Hyperlink"/>
@@ -3095,6 +2954,7 @@
   <w:style w:type="character" w:default="1" w:styleId="DefaultParagraphFont">
     <w:name w:val="Default Paragraph Font"/>
     <w:uiPriority w:val="1"/>
+    <w:semiHidden/>
     <w:unhideWhenUsed/>
   </w:style>
   <w:style w:type="table" w:default="1" w:styleId="TableNormal">
@@ -3155,7 +3015,6 @@
     <w:name w:val="Normal (Web)"/>
     <w:basedOn w:val="Normal"/>
     <w:uiPriority w:val="99"/>
-    <w:semiHidden/>
     <w:unhideWhenUsed/>
     <w:rsid w:val="00E82639"/>
     <w:pPr>
@@ -3270,6 +3129,65 @@
     <w:link w:val="Footer"/>
     <w:uiPriority w:val="99"/>
     <w:rsid w:val="007C3B49"/>
+  </w:style>
+  <w:style w:type="paragraph" w:styleId="HTMLPreformatted">
+    <w:name w:val="HTML Preformatted"/>
+    <w:basedOn w:val="Normal"/>
+    <w:link w:val="HTMLPreformattedChar"/>
+    <w:uiPriority w:val="99"/>
+    <w:unhideWhenUsed/>
+    <w:rsid w:val="0047597F"/>
+    <w:pPr>
+      <w:tabs>
+        <w:tab w:val="left" w:pos="916"/>
+        <w:tab w:val="left" w:pos="1832"/>
+        <w:tab w:val="left" w:pos="2748"/>
+        <w:tab w:val="left" w:pos="3664"/>
+        <w:tab w:val="left" w:pos="4580"/>
+        <w:tab w:val="left" w:pos="5496"/>
+        <w:tab w:val="left" w:pos="6412"/>
+        <w:tab w:val="left" w:pos="7328"/>
+        <w:tab w:val="left" w:pos="8244"/>
+        <w:tab w:val="left" w:pos="9160"/>
+        <w:tab w:val="left" w:pos="10076"/>
+        <w:tab w:val="left" w:pos="10992"/>
+        <w:tab w:val="left" w:pos="11908"/>
+        <w:tab w:val="left" w:pos="12824"/>
+        <w:tab w:val="left" w:pos="13740"/>
+        <w:tab w:val="left" w:pos="14656"/>
+      </w:tabs>
+      <w:spacing w:line="240" w:lineRule="auto"/>
+    </w:pPr>
+    <w:rPr>
+      <w:rFonts w:ascii="Courier New" w:eastAsia="Times New Roman" w:hAnsi="Courier New" w:cs="Courier New"/>
+      <w:sz w:val="20"/>
+      <w:szCs w:val="20"/>
+      <w:lang w:val="en-US"/>
+    </w:rPr>
+  </w:style>
+  <w:style w:type="character" w:customStyle="1" w:styleId="HTMLPreformattedChar">
+    <w:name w:val="HTML Preformatted Char"/>
+    <w:basedOn w:val="DefaultParagraphFont"/>
+    <w:link w:val="HTMLPreformatted"/>
+    <w:uiPriority w:val="99"/>
+    <w:rsid w:val="0047597F"/>
+    <w:rPr>
+      <w:rFonts w:ascii="Courier New" w:eastAsia="Times New Roman" w:hAnsi="Courier New" w:cs="Courier New"/>
+      <w:sz w:val="20"/>
+      <w:szCs w:val="20"/>
+      <w:lang w:val="en-US"/>
+    </w:rPr>
+  </w:style>
+  <w:style w:type="character" w:styleId="Emphasis">
+    <w:name w:val="Emphasis"/>
+    <w:basedOn w:val="DefaultParagraphFont"/>
+    <w:uiPriority w:val="20"/>
+    <w:qFormat/>
+    <w:rsid w:val="0047597F"/>
+    <w:rPr>
+      <w:i/>
+      <w:iCs/>
+    </w:rPr>
   </w:style>
 </w:styles>
 </file>
@@ -3599,7 +3517,7 @@
 </file>
 
 <file path=customXml/itemProps1.xml><?xml version="1.0" encoding="utf-8"?>
-<ds:datastoreItem xmlns:ds="http://schemas.openxmlformats.org/officeDocument/2006/customXml" ds:itemID="{7E0F2466-2EA6-4793-8E76-BCED41A9A6BE}">
+<ds:datastoreItem xmlns:ds="http://schemas.openxmlformats.org/officeDocument/2006/customXml" ds:itemID="{3AB4E7EA-9A43-42F0-A6FE-ACEFBEC8E3E8}">
   <ds:schemaRefs>
     <ds:schemaRef ds:uri="http://schemas.openxmlformats.org/officeDocument/2006/bibliography"/>
   </ds:schemaRefs>

</xml_diff>

<commit_message>
Updated presentation, images, and notes with stories about Russia
</commit_message>
<xml_diff>
--- a/presentation/X4_Sam.docx
+++ b/presentation/X4_Sam.docx
@@ -247,24 +247,14 @@
       <w:r>
         <w:t xml:space="preserve">Figure </w:t>
       </w:r>
-      <w:r>
-        <w:fldChar w:fldCharType="begin"/>
-      </w:r>
-      <w:r>
-        <w:instrText xml:space="preserve"> SEQ Figure \* ARABIC </w:instrText>
-      </w:r>
-      <w:r>
-        <w:fldChar w:fldCharType="separate"/>
-      </w:r>
-      <w:r>
-        <w:rPr>
-          <w:noProof/>
-        </w:rPr>
-        <w:t>1</w:t>
-      </w:r>
-      <w:r>
-        <w:fldChar w:fldCharType="end"/>
-      </w:r>
+      <w:fldSimple w:instr=" SEQ Figure \* ARABIC ">
+        <w:r>
+          <w:rPr>
+            <w:noProof/>
+          </w:rPr>
+          <w:t>1</w:t>
+        </w:r>
+      </w:fldSimple>
       <w:r>
         <w:t xml:space="preserve">. Taken from </w:t>
       </w:r>
@@ -656,12 +646,6 @@
         <w:rPr>
           <w:color w:val="000000"/>
         </w:rPr>
-        <w:t xml:space="preserve">A system for taxation, taking into account the alcohol content of the beverage, is recommended. </w:t>
-      </w:r>
-      <w:r>
-        <w:rPr>
-          <w:color w:val="000000"/>
-        </w:rPr>
         <w:t xml:space="preserve">Increasing the price of alcoholic beverages is one of the most effective </w:t>
       </w:r>
       <w:r>
@@ -686,7 +670,33 @@
         <w:rPr>
           <w:color w:val="000000"/>
         </w:rPr>
-        <w:t xml:space="preserve">. A key factor for the success of </w:t>
+        <w:t xml:space="preserve">. </w:t>
+      </w:r>
+      <w:r>
+        <w:rPr>
+          <w:color w:val="000000"/>
+        </w:rPr>
+        <w:t xml:space="preserve">A system for taxation, </w:t>
+      </w:r>
+      <w:proofErr w:type="gramStart"/>
+      <w:r>
+        <w:rPr>
+          <w:color w:val="000000"/>
+        </w:rPr>
+        <w:t>taking into account</w:t>
+      </w:r>
+      <w:proofErr w:type="gramEnd"/>
+      <w:r>
+        <w:rPr>
+          <w:color w:val="000000"/>
+        </w:rPr>
+        <w:t xml:space="preserve"> the alcohol content of the beverage, is recommended. </w:t>
+      </w:r>
+      <w:r>
+        <w:rPr>
+          <w:color w:val="000000"/>
+        </w:rPr>
+        <w:t xml:space="preserve">A key factor for the success of </w:t>
       </w:r>
       <w:r>
         <w:rPr>
@@ -816,24 +826,20 @@
       <w:pPr>
         <w:pStyle w:val="NormalWeb"/>
         <w:spacing w:before="0" w:beforeAutospacing="0" w:after="0" w:afterAutospacing="0"/>
-      </w:pPr>
-      <w:r>
-        <w:rPr>
-          <w:rFonts w:ascii="Arial" w:hAnsi="Arial" w:cs="Arial"/>
-          <w:color w:val="000000"/>
-          <w:sz w:val="22"/>
-          <w:szCs w:val="22"/>
-        </w:rPr>
-        <w:t xml:space="preserve">[1] </w:t>
-      </w:r>
-      <w:r>
-        <w:rPr>
-          <w:rFonts w:ascii="Arial" w:hAnsi="Arial" w:cs="Arial"/>
-          <w:color w:val="000000"/>
-          <w:sz w:val="20"/>
-          <w:szCs w:val="20"/>
-        </w:rPr>
-        <w:t xml:space="preserve"> "WHO | Global status report on alcohol and health 2018 - World ...." 21 Sep. 2018, </w:t>
+        <w:rPr>
+          <w:rFonts w:ascii="Arial" w:hAnsi="Arial" w:cs="Arial"/>
+          <w:sz w:val="20"/>
+          <w:szCs w:val="20"/>
+        </w:rPr>
+      </w:pPr>
+      <w:r>
+        <w:rPr>
+          <w:rFonts w:ascii="Arial" w:hAnsi="Arial" w:cs="Arial"/>
+          <w:color w:val="000000"/>
+          <w:sz w:val="20"/>
+          <w:szCs w:val="20"/>
+        </w:rPr>
+        <w:t xml:space="preserve">[1]  "WHO | Global status report on alcohol and health 2018 - World ...." 21 Sep. 2018, </w:t>
       </w:r>
       <w:hyperlink r:id="rId9" w:history="1">
         <w:r>
@@ -857,29 +863,32 @@
         <w:t>. Accessed 5 Apr. 2020.</w:t>
       </w:r>
     </w:p>
-    <w:p/>
+    <w:p>
+      <w:pPr>
+        <w:rPr>
+          <w:sz w:val="20"/>
+          <w:szCs w:val="20"/>
+        </w:rPr>
+      </w:pPr>
+    </w:p>
     <w:p>
       <w:pPr>
         <w:pStyle w:val="NormalWeb"/>
         <w:spacing w:before="0" w:beforeAutospacing="0" w:after="0" w:afterAutospacing="0"/>
-      </w:pPr>
-      <w:r>
-        <w:rPr>
-          <w:rFonts w:ascii="Arial" w:hAnsi="Arial" w:cs="Arial"/>
-          <w:color w:val="000000"/>
-          <w:sz w:val="22"/>
-          <w:szCs w:val="22"/>
-        </w:rPr>
-        <w:t xml:space="preserve">[2] </w:t>
-      </w:r>
-      <w:r>
-        <w:rPr>
-          <w:rFonts w:ascii="Arial" w:hAnsi="Arial" w:cs="Arial"/>
-          <w:color w:val="000000"/>
-          <w:sz w:val="20"/>
-          <w:szCs w:val="20"/>
-        </w:rPr>
-        <w:t> "Global strategy to reduce harmful use of alcohol - WHO."</w:t>
+        <w:rPr>
+          <w:rFonts w:ascii="Arial" w:hAnsi="Arial" w:cs="Arial"/>
+          <w:sz w:val="20"/>
+          <w:szCs w:val="20"/>
+        </w:rPr>
+      </w:pPr>
+      <w:r>
+        <w:rPr>
+          <w:rFonts w:ascii="Arial" w:hAnsi="Arial" w:cs="Arial"/>
+          <w:color w:val="000000"/>
+          <w:sz w:val="20"/>
+          <w:szCs w:val="20"/>
+        </w:rPr>
+        <w:t>[2]  "Global strategy to reduce harmful use of alcohol - WHO."</w:t>
       </w:r>
       <w:r>
         <w:rPr>
@@ -921,7 +930,14 @@
         <w:t>. Accessed 5 Apr. 2020.</w:t>
       </w:r>
     </w:p>
-    <w:p/>
+    <w:p>
+      <w:pPr>
+        <w:rPr>
+          <w:sz w:val="20"/>
+          <w:szCs w:val="20"/>
+        </w:rPr>
+      </w:pPr>
+    </w:p>
     <w:p>
       <w:pPr>
         <w:pStyle w:val="NormalWeb"/>
@@ -965,6 +981,11 @@
       <w:pPr>
         <w:pStyle w:val="NormalWeb"/>
         <w:spacing w:before="0" w:beforeAutospacing="0" w:after="0" w:afterAutospacing="0"/>
+        <w:rPr>
+          <w:rFonts w:ascii="Arial" w:hAnsi="Arial" w:cs="Arial"/>
+          <w:sz w:val="20"/>
+          <w:szCs w:val="20"/>
+        </w:rPr>
       </w:pPr>
       <w:hyperlink r:id="rId11" w:history="1">
         <w:r>
@@ -987,12 +1008,24 @@
         <w:t>. Accessed 5 Apr. 2020.</w:t>
       </w:r>
     </w:p>
-    <w:p/>
+    <w:p>
+      <w:pPr>
+        <w:rPr>
+          <w:sz w:val="20"/>
+          <w:szCs w:val="20"/>
+        </w:rPr>
+      </w:pPr>
+    </w:p>
     <w:p>
       <w:pPr>
         <w:pStyle w:val="NormalWeb"/>
         <w:shd w:val="clear" w:color="auto" w:fill="FFFFFF"/>
         <w:spacing w:before="0" w:beforeAutospacing="0" w:after="0" w:afterAutospacing="0"/>
+        <w:rPr>
+          <w:rFonts w:ascii="Arial" w:hAnsi="Arial" w:cs="Arial"/>
+          <w:sz w:val="20"/>
+          <w:szCs w:val="20"/>
+        </w:rPr>
       </w:pPr>
       <w:r>
         <w:rPr>
@@ -1028,8 +1061,8 @@
         <w:rPr>
           <w:rFonts w:ascii="Arial" w:hAnsi="Arial" w:cs="Arial"/>
           <w:color w:val="000000"/>
-          <w:sz w:val="22"/>
-          <w:szCs w:val="22"/>
+          <w:sz w:val="20"/>
+          <w:szCs w:val="20"/>
         </w:rPr>
         <w:t> </w:t>
       </w:r>
@@ -1039,8 +1072,18 @@
         <w:pStyle w:val="NormalWeb"/>
         <w:shd w:val="clear" w:color="auto" w:fill="FFFFFF"/>
         <w:spacing w:before="0" w:beforeAutospacing="0" w:after="0" w:afterAutospacing="0"/>
-      </w:pPr>
-      <w:r>
+        <w:rPr>
+          <w:rFonts w:ascii="Arial" w:hAnsi="Arial" w:cs="Arial"/>
+          <w:sz w:val="20"/>
+          <w:szCs w:val="20"/>
+        </w:rPr>
+      </w:pPr>
+      <w:r>
+        <w:rPr>
+          <w:rFonts w:ascii="Arial" w:hAnsi="Arial" w:cs="Arial"/>
+          <w:sz w:val="20"/>
+          <w:szCs w:val="20"/>
+        </w:rPr>
         <w:t> </w:t>
       </w:r>
     </w:p>
@@ -1060,19 +1103,30 @@
         <w:rPr>
           <w:rFonts w:ascii="Arial" w:hAnsi="Arial" w:cs="Arial"/>
           <w:color w:val="000000"/>
-          <w:sz w:val="22"/>
-          <w:szCs w:val="22"/>
-        </w:rPr>
-        <w:t xml:space="preserve">[5] </w:t>
-      </w:r>
-      <w:r>
-        <w:rPr>
-          <w:rFonts w:ascii="Arial" w:hAnsi="Arial" w:cs="Arial"/>
-          <w:color w:val="000000"/>
-          <w:sz w:val="20"/>
-          <w:szCs w:val="20"/>
-        </w:rPr>
-        <w:t xml:space="preserve"> "Alcohol-Related Risk of Suicidal Ideation, Suicide Attempt ...." 20 May. 2015, </w:t>
+          <w:sz w:val="20"/>
+          <w:szCs w:val="20"/>
+        </w:rPr>
+        <w:t>[5</w:t>
+      </w:r>
+      <w:proofErr w:type="gramStart"/>
+      <w:r>
+        <w:rPr>
+          <w:rFonts w:ascii="Arial" w:hAnsi="Arial" w:cs="Arial"/>
+          <w:color w:val="000000"/>
+          <w:sz w:val="20"/>
+          <w:szCs w:val="20"/>
+        </w:rPr>
+        <w:t>]  "</w:t>
+      </w:r>
+      <w:proofErr w:type="gramEnd"/>
+      <w:r>
+        <w:rPr>
+          <w:rFonts w:ascii="Arial" w:hAnsi="Arial" w:cs="Arial"/>
+          <w:color w:val="000000"/>
+          <w:sz w:val="20"/>
+          <w:szCs w:val="20"/>
+        </w:rPr>
+        <w:t xml:space="preserve">Alcohol-Related Risk of Suicidal Ideation, Suicide Attempt ...." 20 May. 2015, </w:t>
       </w:r>
       <w:hyperlink r:id="rId13" w:history="1">
         <w:r>
@@ -1116,31 +1170,34 @@
         <w:rPr>
           <w:rFonts w:ascii="Arial" w:hAnsi="Arial" w:cs="Arial"/>
           <w:color w:val="969696"/>
-          <w:sz w:val="17"/>
-          <w:szCs w:val="17"/>
-        </w:rPr>
-      </w:pPr>
-      <w:r>
-        <w:rPr>
-          <w:rFonts w:ascii="Arial" w:hAnsi="Arial" w:cs="Arial"/>
-          <w:color w:val="000000"/>
-          <w:sz w:val="22"/>
-          <w:szCs w:val="22"/>
-        </w:rPr>
-        <w:t>[6]</w:t>
-      </w:r>
-      <w:r>
-        <w:rPr>
-          <w:rFonts w:ascii="Arial" w:hAnsi="Arial" w:cs="Arial"/>
-          <w:color w:val="000000"/>
-        </w:rPr>
-        <w:t xml:space="preserve"> </w:t>
-      </w:r>
-      <w:r>
-        <w:rPr>
-          <w:rFonts w:ascii="Arial" w:hAnsi="Arial" w:cs="Arial"/>
-        </w:rPr>
-        <w:t>Hannah Ritchie and Max Roser (2020) - "Alcohol Consumption". Published online at OurWorldInData.org. 'https://ourworldindata.org/alcohol-consumption' [Online Resource]</w:t>
+        </w:rPr>
+      </w:pPr>
+      <w:r>
+        <w:rPr>
+          <w:rFonts w:ascii="Arial" w:hAnsi="Arial" w:cs="Arial"/>
+          <w:color w:val="000000"/>
+        </w:rPr>
+        <w:t xml:space="preserve">[6] </w:t>
+      </w:r>
+      <w:r>
+        <w:rPr>
+          <w:rFonts w:ascii="Arial" w:hAnsi="Arial" w:cs="Arial"/>
+        </w:rPr>
+        <w:t xml:space="preserve">Hannah Ritchie and Max </w:t>
+      </w:r>
+      <w:proofErr w:type="spellStart"/>
+      <w:r>
+        <w:rPr>
+          <w:rFonts w:ascii="Arial" w:hAnsi="Arial" w:cs="Arial"/>
+        </w:rPr>
+        <w:t>Roser</w:t>
+      </w:r>
+      <w:proofErr w:type="spellEnd"/>
+      <w:r>
+        <w:rPr>
+          <w:rFonts w:ascii="Arial" w:hAnsi="Arial" w:cs="Arial"/>
+        </w:rPr>
+        <w:t xml:space="preserve"> (2020) - "Alcohol Consumption". Published online at OurWorldInData.org. 'https://ourworldindata.org/alcohol-consumption' [Online Resource]</w:t>
       </w:r>
       <w:r>
         <w:rPr>
@@ -1153,21 +1210,7 @@
           <w:rFonts w:ascii="Arial" w:hAnsi="Arial" w:cs="Arial"/>
           <w:color w:val="000000"/>
         </w:rPr>
-        <w:t xml:space="preserve">Accessed </w:t>
-      </w:r>
-      <w:r>
-        <w:rPr>
-          <w:rFonts w:ascii="Arial" w:hAnsi="Arial" w:cs="Arial"/>
-          <w:color w:val="000000"/>
-        </w:rPr>
-        <w:t>6</w:t>
-      </w:r>
-      <w:r>
-        <w:rPr>
-          <w:rFonts w:ascii="Arial" w:hAnsi="Arial" w:cs="Arial"/>
-          <w:color w:val="000000"/>
-        </w:rPr>
-        <w:t xml:space="preserve"> Apr. 2020.</w:t>
+        <w:t>Accessed 6 Apr. 2020.</w:t>
       </w:r>
     </w:p>
     <w:p>
@@ -1300,9 +1343,394 @@
         <w:pStyle w:val="NormalWeb"/>
         <w:shd w:val="clear" w:color="auto" w:fill="FFFFFF"/>
         <w:spacing w:before="0" w:beforeAutospacing="0" w:after="0" w:afterAutospacing="0"/>
-      </w:pPr>
-    </w:p>
-    <w:p/>
+        <w:rPr>
+          <w:rFonts w:ascii="Arial" w:hAnsi="Arial" w:cs="Arial"/>
+          <w:color w:val="000000"/>
+          <w:sz w:val="20"/>
+          <w:szCs w:val="20"/>
+          <w:shd w:val="clear" w:color="auto" w:fill="FFFFFF"/>
+        </w:rPr>
+      </w:pPr>
+      <w:r>
+        <w:rPr>
+          <w:rFonts w:ascii="Arial" w:hAnsi="Arial" w:cs="Arial"/>
+          <w:sz w:val="20"/>
+          <w:szCs w:val="20"/>
+        </w:rPr>
+        <w:t xml:space="preserve">[8] </w:t>
+      </w:r>
+      <w:proofErr w:type="spellStart"/>
+      <w:r>
+        <w:rPr>
+          <w:rFonts w:ascii="Arial" w:hAnsi="Arial" w:cs="Arial"/>
+          <w:color w:val="000000"/>
+          <w:sz w:val="20"/>
+          <w:szCs w:val="20"/>
+          <w:shd w:val="clear" w:color="auto" w:fill="FFFFFF"/>
+        </w:rPr>
+        <w:t>Pridemore</w:t>
+      </w:r>
+      <w:proofErr w:type="spellEnd"/>
+      <w:r>
+        <w:rPr>
+          <w:rFonts w:ascii="Arial" w:hAnsi="Arial" w:cs="Arial"/>
+          <w:color w:val="000000"/>
+          <w:sz w:val="20"/>
+          <w:szCs w:val="20"/>
+          <w:shd w:val="clear" w:color="auto" w:fill="FFFFFF"/>
+        </w:rPr>
+        <w:t xml:space="preserve"> WA. </w:t>
+      </w:r>
+      <w:r>
+        <w:rPr>
+          <w:rFonts w:ascii="Arial" w:hAnsi="Arial" w:cs="Arial"/>
+          <w:color w:val="000000"/>
+          <w:sz w:val="20"/>
+          <w:szCs w:val="20"/>
+          <w:shd w:val="clear" w:color="auto" w:fill="FFFFFF"/>
+        </w:rPr>
+        <w:t>“</w:t>
+      </w:r>
+      <w:r>
+        <w:rPr>
+          <w:rFonts w:ascii="Arial" w:hAnsi="Arial" w:cs="Arial"/>
+          <w:color w:val="000000"/>
+          <w:sz w:val="20"/>
+          <w:szCs w:val="20"/>
+          <w:shd w:val="clear" w:color="auto" w:fill="FFFFFF"/>
+        </w:rPr>
+        <w:t xml:space="preserve">Heavy drinking and </w:t>
+      </w:r>
+      <w:r>
+        <w:rPr>
+          <w:rFonts w:ascii="Arial" w:hAnsi="Arial" w:cs="Arial"/>
+          <w:color w:val="000000"/>
+          <w:sz w:val="20"/>
+          <w:szCs w:val="20"/>
+          <w:shd w:val="clear" w:color="auto" w:fill="FFFFFF"/>
+        </w:rPr>
+        <w:t>S</w:t>
+      </w:r>
+      <w:r>
+        <w:rPr>
+          <w:rFonts w:ascii="Arial" w:hAnsi="Arial" w:cs="Arial"/>
+          <w:color w:val="000000"/>
+          <w:sz w:val="20"/>
+          <w:szCs w:val="20"/>
+          <w:shd w:val="clear" w:color="auto" w:fill="FFFFFF"/>
+        </w:rPr>
+        <w:t>uicide in Russia</w:t>
+      </w:r>
+      <w:r>
+        <w:rPr>
+          <w:rFonts w:ascii="Arial" w:hAnsi="Arial" w:cs="Arial"/>
+          <w:color w:val="000000"/>
+          <w:sz w:val="20"/>
+          <w:szCs w:val="20"/>
+          <w:shd w:val="clear" w:color="auto" w:fill="FFFFFF"/>
+        </w:rPr>
+        <w:t>”</w:t>
+      </w:r>
+      <w:r>
+        <w:rPr>
+          <w:rFonts w:ascii="Arial" w:hAnsi="Arial" w:cs="Arial"/>
+          <w:color w:val="000000"/>
+          <w:sz w:val="20"/>
+          <w:szCs w:val="20"/>
+          <w:shd w:val="clear" w:color="auto" w:fill="FFFFFF"/>
+        </w:rPr>
+        <w:t>. </w:t>
+      </w:r>
+      <w:r>
+        <w:rPr>
+          <w:rStyle w:val="ref-journal"/>
+          <w:rFonts w:ascii="Arial" w:hAnsi="Arial" w:cs="Arial"/>
+          <w:color w:val="000000"/>
+          <w:sz w:val="20"/>
+          <w:szCs w:val="20"/>
+          <w:shd w:val="clear" w:color="auto" w:fill="FFFFFF"/>
+        </w:rPr>
+        <w:t>Soc Forces. </w:t>
+      </w:r>
+      <w:proofErr w:type="gramStart"/>
+      <w:r>
+        <w:rPr>
+          <w:rFonts w:ascii="Arial" w:hAnsi="Arial" w:cs="Arial"/>
+          <w:color w:val="000000"/>
+          <w:sz w:val="20"/>
+          <w:szCs w:val="20"/>
+          <w:shd w:val="clear" w:color="auto" w:fill="FFFFFF"/>
+        </w:rPr>
+        <w:t>2006;</w:t>
+      </w:r>
+      <w:r>
+        <w:rPr>
+          <w:rStyle w:val="ref-vol"/>
+          <w:rFonts w:ascii="Arial" w:hAnsi="Arial" w:cs="Arial"/>
+          <w:color w:val="000000"/>
+          <w:sz w:val="20"/>
+          <w:szCs w:val="20"/>
+          <w:shd w:val="clear" w:color="auto" w:fill="FFFFFF"/>
+        </w:rPr>
+        <w:t>85</w:t>
+      </w:r>
+      <w:r>
+        <w:rPr>
+          <w:rFonts w:ascii="Arial" w:hAnsi="Arial" w:cs="Arial"/>
+          <w:color w:val="000000"/>
+          <w:sz w:val="20"/>
+          <w:szCs w:val="20"/>
+          <w:shd w:val="clear" w:color="auto" w:fill="FFFFFF"/>
+        </w:rPr>
+        <w:t>:413</w:t>
+      </w:r>
+      <w:proofErr w:type="gramEnd"/>
+      <w:r>
+        <w:rPr>
+          <w:rFonts w:ascii="Arial" w:hAnsi="Arial" w:cs="Arial"/>
+          <w:color w:val="000000"/>
+          <w:sz w:val="20"/>
+          <w:szCs w:val="20"/>
+          <w:shd w:val="clear" w:color="auto" w:fill="FFFFFF"/>
+        </w:rPr>
+        <w:t>–30.</w:t>
+      </w:r>
+    </w:p>
+    <w:p>
+      <w:pPr>
+        <w:pStyle w:val="NormalWeb"/>
+        <w:shd w:val="clear" w:color="auto" w:fill="FFFFFF"/>
+        <w:spacing w:before="0" w:beforeAutospacing="0" w:after="0" w:afterAutospacing="0"/>
+        <w:rPr>
+          <w:rFonts w:ascii="Arial" w:hAnsi="Arial" w:cs="Arial"/>
+          <w:sz w:val="20"/>
+          <w:szCs w:val="20"/>
+        </w:rPr>
+      </w:pPr>
+      <w:hyperlink r:id="rId15" w:history="1">
+        <w:r>
+          <w:rPr>
+            <w:rStyle w:val="Hyperlink"/>
+            <w:rFonts w:ascii="Arial" w:hAnsi="Arial" w:cs="Arial"/>
+            <w:sz w:val="20"/>
+            <w:szCs w:val="20"/>
+          </w:rPr>
+          <w:t>https://www.ncbi.nlm.nih.gov/pmc/articles/PMC1642767/</w:t>
+        </w:r>
+      </w:hyperlink>
+      <w:r>
+        <w:rPr>
+          <w:rFonts w:ascii="Arial" w:hAnsi="Arial" w:cs="Arial"/>
+          <w:sz w:val="20"/>
+          <w:szCs w:val="20"/>
+        </w:rPr>
+        <w:t>. Accessed 11 Apr. 2020.</w:t>
+      </w:r>
+    </w:p>
+    <w:p>
+      <w:pPr>
+        <w:rPr>
+          <w:sz w:val="20"/>
+          <w:szCs w:val="20"/>
+        </w:rPr>
+      </w:pPr>
+    </w:p>
+    <w:p>
+      <w:pPr>
+        <w:rPr>
+          <w:sz w:val="20"/>
+          <w:szCs w:val="20"/>
+        </w:rPr>
+      </w:pPr>
+      <w:r>
+        <w:rPr>
+          <w:sz w:val="20"/>
+          <w:szCs w:val="20"/>
+        </w:rPr>
+        <w:t xml:space="preserve">[9] </w:t>
+      </w:r>
+      <w:proofErr w:type="spellStart"/>
+      <w:r>
+        <w:rPr>
+          <w:sz w:val="20"/>
+          <w:szCs w:val="20"/>
+        </w:rPr>
+        <w:t>Chelala</w:t>
+      </w:r>
+      <w:proofErr w:type="spellEnd"/>
+      <w:r>
+        <w:rPr>
+          <w:sz w:val="20"/>
+          <w:szCs w:val="20"/>
+        </w:rPr>
+        <w:t xml:space="preserve"> C. “Vodka is Putin’s worst enemy” 10 Nov. 2014,</w:t>
+      </w:r>
+    </w:p>
+    <w:p>
+      <w:pPr>
+        <w:rPr>
+          <w:sz w:val="20"/>
+          <w:szCs w:val="20"/>
+        </w:rPr>
+      </w:pPr>
+      <w:hyperlink r:id="rId16" w:history="1">
+        <w:r>
+          <w:rPr>
+            <w:rStyle w:val="Hyperlink"/>
+            <w:sz w:val="20"/>
+            <w:szCs w:val="20"/>
+          </w:rPr>
+          <w:t>https://www.themoscowtimes.com/2014/11/10/vodka-is-putins-worst-enemy-a41180</w:t>
+        </w:r>
+      </w:hyperlink>
+      <w:r>
+        <w:rPr>
+          <w:sz w:val="20"/>
+          <w:szCs w:val="20"/>
+        </w:rPr>
+        <w:t xml:space="preserve">. </w:t>
+      </w:r>
+      <w:r>
+        <w:rPr>
+          <w:sz w:val="20"/>
+          <w:szCs w:val="20"/>
+        </w:rPr>
+        <w:t>Accessed 11 Apr. 2020</w:t>
+      </w:r>
+    </w:p>
+    <w:p>
+      <w:pPr>
+        <w:rPr>
+          <w:sz w:val="20"/>
+          <w:szCs w:val="20"/>
+        </w:rPr>
+      </w:pPr>
+    </w:p>
+    <w:p>
+      <w:pPr>
+        <w:rPr>
+          <w:sz w:val="20"/>
+          <w:szCs w:val="20"/>
+        </w:rPr>
+      </w:pPr>
+      <w:r>
+        <w:rPr>
+          <w:sz w:val="20"/>
+          <w:szCs w:val="20"/>
+        </w:rPr>
+        <w:t>[</w:t>
+      </w:r>
+      <w:r>
+        <w:rPr>
+          <w:sz w:val="20"/>
+          <w:szCs w:val="20"/>
+        </w:rPr>
+        <w:t>10</w:t>
+      </w:r>
+      <w:r>
+        <w:rPr>
+          <w:sz w:val="20"/>
+          <w:szCs w:val="20"/>
+        </w:rPr>
+        <w:t xml:space="preserve">] </w:t>
+      </w:r>
+      <w:r>
+        <w:rPr>
+          <w:sz w:val="20"/>
+          <w:szCs w:val="20"/>
+        </w:rPr>
+        <w:t>Phillips, M</w:t>
+      </w:r>
+      <w:r>
+        <w:rPr>
+          <w:sz w:val="20"/>
+          <w:szCs w:val="20"/>
+        </w:rPr>
+        <w:t>. “</w:t>
+      </w:r>
+      <w:r>
+        <w:rPr>
+          <w:sz w:val="20"/>
+          <w:szCs w:val="20"/>
+        </w:rPr>
+        <w:t>Russia is quite literally drinking itself to death</w:t>
+      </w:r>
+      <w:r>
+        <w:rPr>
+          <w:sz w:val="20"/>
+          <w:szCs w:val="20"/>
+        </w:rPr>
+        <w:t>” 1</w:t>
+      </w:r>
+      <w:r>
+        <w:rPr>
+          <w:sz w:val="20"/>
+          <w:szCs w:val="20"/>
+        </w:rPr>
+        <w:t>3</w:t>
+      </w:r>
+      <w:r>
+        <w:rPr>
+          <w:sz w:val="20"/>
+          <w:szCs w:val="20"/>
+        </w:rPr>
+        <w:t xml:space="preserve"> </w:t>
+      </w:r>
+      <w:r>
+        <w:rPr>
+          <w:sz w:val="20"/>
+          <w:szCs w:val="20"/>
+        </w:rPr>
+        <w:t>May</w:t>
+      </w:r>
+      <w:r>
+        <w:rPr>
+          <w:sz w:val="20"/>
+          <w:szCs w:val="20"/>
+        </w:rPr>
+        <w:t>. 201</w:t>
+      </w:r>
+      <w:r>
+        <w:rPr>
+          <w:sz w:val="20"/>
+          <w:szCs w:val="20"/>
+        </w:rPr>
+        <w:t>5</w:t>
+      </w:r>
+      <w:r>
+        <w:rPr>
+          <w:sz w:val="20"/>
+          <w:szCs w:val="20"/>
+        </w:rPr>
+        <w:t>,</w:t>
+      </w:r>
+    </w:p>
+    <w:p>
+      <w:pPr>
+        <w:rPr>
+          <w:sz w:val="20"/>
+          <w:szCs w:val="20"/>
+        </w:rPr>
+      </w:pPr>
+      <w:hyperlink r:id="rId17" w:history="1">
+        <w:r>
+          <w:rPr>
+            <w:rStyle w:val="Hyperlink"/>
+          </w:rPr>
+          <w:t>https://qz.com/403307/russia-is-quite-literally-drinking-itself-to-death/</w:t>
+        </w:r>
+      </w:hyperlink>
+      <w:r>
+        <w:t xml:space="preserve">. </w:t>
+      </w:r>
+      <w:r>
+        <w:rPr>
+          <w:sz w:val="20"/>
+          <w:szCs w:val="20"/>
+        </w:rPr>
+        <w:t>Accessed 11 Apr. 2020</w:t>
+      </w:r>
+    </w:p>
     <w:sectPr>
       <w:pgSz w:w="12240" w:h="15840"/>
       <w:pgMar w:top="720" w:right="720" w:bottom="720" w:left="720" w:header="720" w:footer="720" w:gutter="0"/>
@@ -3189,6 +3617,16 @@
       <w:iCs/>
     </w:rPr>
   </w:style>
+  <w:style w:type="character" w:customStyle="1" w:styleId="ref-journal">
+    <w:name w:val="ref-journal"/>
+    <w:basedOn w:val="DefaultParagraphFont"/>
+    <w:rsid w:val="00E73E17"/>
+  </w:style>
+  <w:style w:type="character" w:customStyle="1" w:styleId="ref-vol">
+    <w:name w:val="ref-vol"/>
+    <w:basedOn w:val="DefaultParagraphFont"/>
+    <w:rsid w:val="00E73E17"/>
+  </w:style>
 </w:styles>
 </file>
 
@@ -3517,7 +3955,7 @@
 </file>
 
 <file path=customXml/itemProps1.xml><?xml version="1.0" encoding="utf-8"?>
-<ds:datastoreItem xmlns:ds="http://schemas.openxmlformats.org/officeDocument/2006/customXml" ds:itemID="{3AB4E7EA-9A43-42F0-A6FE-ACEFBEC8E3E8}">
+<ds:datastoreItem xmlns:ds="http://schemas.openxmlformats.org/officeDocument/2006/customXml" ds:itemID="{8311129C-4E82-4B86-8A8B-B9996C73421F}">
   <ds:schemaRefs>
     <ds:schemaRef ds:uri="http://schemas.openxmlformats.org/officeDocument/2006/bibliography"/>
   </ds:schemaRefs>

</xml_diff>

<commit_message>
Updated presentation with Descriptive Analysis and Recommendations slides
</commit_message>
<xml_diff>
--- a/presentation/X4_Sam.docx
+++ b/presentation/X4_Sam.docx
@@ -247,14 +247,27 @@
       <w:r>
         <w:t xml:space="preserve">Figure </w:t>
       </w:r>
-      <w:fldSimple w:instr=" SEQ Figure \* ARABIC ">
-        <w:r>
-          <w:rPr>
-            <w:noProof/>
-          </w:rPr>
-          <w:t>1</w:t>
-        </w:r>
-      </w:fldSimple>
+      <w:r>
+        <w:fldChar w:fldCharType="begin"/>
+      </w:r>
+      <w:r>
+        <w:instrText xml:space="preserve"> SEQ Figure \* ARABIC </w:instrText>
+      </w:r>
+      <w:r>
+        <w:fldChar w:fldCharType="separate"/>
+      </w:r>
+      <w:r>
+        <w:rPr>
+          <w:noProof/>
+        </w:rPr>
+        <w:t>1</w:t>
+      </w:r>
+      <w:r>
+        <w:rPr>
+          <w:noProof/>
+        </w:rPr>
+        <w:fldChar w:fldCharType="end"/>
+      </w:r>
       <w:r>
         <w:t xml:space="preserve">. Taken from </w:t>
       </w:r>
@@ -1106,27 +1119,7 @@
           <w:sz w:val="20"/>
           <w:szCs w:val="20"/>
         </w:rPr>
-        <w:t>[5</w:t>
-      </w:r>
-      <w:proofErr w:type="gramStart"/>
-      <w:r>
-        <w:rPr>
-          <w:rFonts w:ascii="Arial" w:hAnsi="Arial" w:cs="Arial"/>
-          <w:color w:val="000000"/>
-          <w:sz w:val="20"/>
-          <w:szCs w:val="20"/>
-        </w:rPr>
-        <w:t>]  "</w:t>
-      </w:r>
-      <w:proofErr w:type="gramEnd"/>
-      <w:r>
-        <w:rPr>
-          <w:rFonts w:ascii="Arial" w:hAnsi="Arial" w:cs="Arial"/>
-          <w:color w:val="000000"/>
-          <w:sz w:val="20"/>
-          <w:szCs w:val="20"/>
-        </w:rPr>
-        <w:t xml:space="preserve">Alcohol-Related Risk of Suicidal Ideation, Suicide Attempt ...." 20 May. 2015, </w:t>
+        <w:t xml:space="preserve">[5] "Alcohol-Related Risk of Suicidal Ideation, Suicide Attempt ...." 20 May. 2015, </w:t>
       </w:r>
       <w:hyperlink r:id="rId13" w:history="1">
         <w:r>
@@ -1313,7 +1306,25 @@
             <w:sz w:val="20"/>
             <w:szCs w:val="20"/>
           </w:rPr>
-          <w:t>https://www.forbes.com/sites/niallmccarthy/2019/05/09/where-global-alcohol-consumption-is-rising-falling-infographic</w:t>
+          <w:t>https://www.forbes.</w:t>
+        </w:r>
+        <w:r>
+          <w:rPr>
+            <w:rStyle w:val="Hyperlink"/>
+            <w:rFonts w:ascii="Arial" w:hAnsi="Arial" w:cs="Arial"/>
+            <w:sz w:val="20"/>
+            <w:szCs w:val="20"/>
+          </w:rPr>
+          <w:t>c</w:t>
+        </w:r>
+        <w:r>
+          <w:rPr>
+            <w:rStyle w:val="Hyperlink"/>
+            <w:rFonts w:ascii="Arial" w:hAnsi="Arial" w:cs="Arial"/>
+            <w:sz w:val="20"/>
+            <w:szCs w:val="20"/>
+          </w:rPr>
+          <w:t>om/sites/niallmccarthy/2019/05/09/where-global-alcohol-consumption-is-rising-falling-infographic</w:t>
         </w:r>
       </w:hyperlink>
       <w:r>
@@ -1399,27 +1410,7 @@
           <w:szCs w:val="20"/>
           <w:shd w:val="clear" w:color="auto" w:fill="FFFFFF"/>
         </w:rPr>
-        <w:t xml:space="preserve">Heavy drinking and </w:t>
-      </w:r>
-      <w:r>
-        <w:rPr>
-          <w:rFonts w:ascii="Arial" w:hAnsi="Arial" w:cs="Arial"/>
-          <w:color w:val="000000"/>
-          <w:sz w:val="20"/>
-          <w:szCs w:val="20"/>
-          <w:shd w:val="clear" w:color="auto" w:fill="FFFFFF"/>
-        </w:rPr>
-        <w:t>S</w:t>
-      </w:r>
-      <w:r>
-        <w:rPr>
-          <w:rFonts w:ascii="Arial" w:hAnsi="Arial" w:cs="Arial"/>
-          <w:color w:val="000000"/>
-          <w:sz w:val="20"/>
-          <w:szCs w:val="20"/>
-          <w:shd w:val="clear" w:color="auto" w:fill="FFFFFF"/>
-        </w:rPr>
-        <w:t>uicide in Russia</w:t>
+        <w:t>Heavy drinking and Suicide in Russia</w:t>
       </w:r>
       <w:r>
         <w:rPr>
@@ -1730,6 +1721,84 @@
         </w:rPr>
         <w:t>Accessed 11 Apr. 2020</w:t>
       </w:r>
+    </w:p>
+    <w:p>
+      <w:pPr>
+        <w:rPr>
+          <w:sz w:val="20"/>
+          <w:szCs w:val="20"/>
+        </w:rPr>
+      </w:pPr>
+    </w:p>
+    <w:p>
+      <w:pPr>
+        <w:rPr>
+          <w:sz w:val="20"/>
+          <w:szCs w:val="20"/>
+        </w:rPr>
+      </w:pPr>
+      <w:r>
+        <w:rPr>
+          <w:sz w:val="20"/>
+          <w:szCs w:val="20"/>
+        </w:rPr>
+        <w:t xml:space="preserve">[11] “Does suicide always indicate a mental illness?”, </w:t>
+      </w:r>
+      <w:proofErr w:type="spellStart"/>
+      <w:r>
+        <w:rPr>
+          <w:sz w:val="20"/>
+          <w:szCs w:val="20"/>
+        </w:rPr>
+        <w:t>Sanati</w:t>
+      </w:r>
+      <w:proofErr w:type="spellEnd"/>
+      <w:r>
+        <w:rPr>
+          <w:sz w:val="20"/>
+          <w:szCs w:val="20"/>
+        </w:rPr>
+        <w:t>, A 2009,</w:t>
+      </w:r>
+    </w:p>
+    <w:p>
+      <w:pPr>
+        <w:pStyle w:val="NormalWeb"/>
+        <w:shd w:val="clear" w:color="auto" w:fill="FFFFFF"/>
+        <w:spacing w:before="0" w:beforeAutospacing="0" w:after="0" w:afterAutospacing="0"/>
+        <w:rPr>
+          <w:rFonts w:ascii="Arial" w:hAnsi="Arial" w:cs="Arial"/>
+          <w:sz w:val="20"/>
+          <w:szCs w:val="20"/>
+        </w:rPr>
+      </w:pPr>
+      <w:hyperlink r:id="rId18" w:history="1">
+        <w:r>
+          <w:rPr>
+            <w:rStyle w:val="Hyperlink"/>
+            <w:rFonts w:ascii="Arial" w:hAnsi="Arial" w:cs="Arial"/>
+            <w:sz w:val="20"/>
+            <w:szCs w:val="20"/>
+          </w:rPr>
+          <w:t>https://www.ncbi.nlm.nih.gov/pmc/articles/PMC4222167/</w:t>
+        </w:r>
+      </w:hyperlink>
+      <w:r>
+        <w:rPr>
+          <w:rFonts w:ascii="Arial" w:hAnsi="Arial" w:cs="Arial"/>
+          <w:sz w:val="20"/>
+          <w:szCs w:val="20"/>
+        </w:rPr>
+        <w:t>. Accessed 12 Apr. 2020.</w:t>
+      </w:r>
+    </w:p>
+    <w:p>
+      <w:pPr>
+        <w:rPr>
+          <w:sz w:val="20"/>
+          <w:szCs w:val="20"/>
+        </w:rPr>
+      </w:pPr>
     </w:p>
     <w:sectPr>
       <w:pgSz w:w="12240" w:h="15840"/>
@@ -3955,7 +4024,7 @@
 </file>
 
 <file path=customXml/itemProps1.xml><?xml version="1.0" encoding="utf-8"?>
-<ds:datastoreItem xmlns:ds="http://schemas.openxmlformats.org/officeDocument/2006/customXml" ds:itemID="{8311129C-4E82-4B86-8A8B-B9996C73421F}">
+<ds:datastoreItem xmlns:ds="http://schemas.openxmlformats.org/officeDocument/2006/customXml" ds:itemID="{C50A57D7-CF57-4DB7-B40F-8DC93A8F4941}">
   <ds:schemaRefs>
     <ds:schemaRef ds:uri="http://schemas.openxmlformats.org/officeDocument/2006/bibliography"/>
   </ds:schemaRefs>

</xml_diff>